<commit_message>
updated with intro,algorithm design and probstate
</commit_message>
<xml_diff>
--- a/comp3100ass2.docx
+++ b/comp3100ass2.docx
@@ -75,7 +75,23 @@
           <w:sz w:val="40"/>
           <w:szCs w:val="40"/>
         </w:rPr>
-        <w:t>Best-Fit+ Algorithm</w:t>
+        <w:t xml:space="preserve">Cheap-Fit </w:t>
+      </w:r>
+      <w:r>
+        <w:rPr>
+          <w:color w:val="000000"/>
+          <w:sz w:val="40"/>
+          <w:szCs w:val="40"/>
+        </w:rPr>
+        <w:t xml:space="preserve">resource utilisation </w:t>
+      </w:r>
+      <w:r>
+        <w:rPr>
+          <w:color w:val="000000"/>
+          <w:sz w:val="40"/>
+          <w:szCs w:val="40"/>
+        </w:rPr>
+        <w:t>algorithm</w:t>
       </w:r>
     </w:p>
     <w:p>
@@ -109,7 +125,7 @@
                     <pic:cNvPicPr preferRelativeResize="0"/>
                   </pic:nvPicPr>
                   <pic:blipFill>
-                    <a:blip r:embed="rId6"/>
+                    <a:blip r:embed="rId7"/>
                     <a:srcRect/>
                     <a:stretch>
                       <a:fillRect/>
@@ -313,17 +329,82 @@
         <w:t>Introduction</w:t>
       </w:r>
     </w:p>
-    <w:p/>
-    <w:p/>
-    <w:p/>
-    <w:p/>
-    <w:p/>
-    <w:p/>
-    <w:p/>
-    <w:p/>
-    <w:p/>
-    <w:p/>
-    <w:p/>
+    <w:p>
+      <w:r>
+        <w:t>This project (</w:t>
+      </w:r>
+      <w:r>
+        <w:t>S</w:t>
+      </w:r>
+      <w:r>
+        <w:t xml:space="preserve">tage 2) is focusing on a very relevant subject which is creating and analysing scheduling algorithms by strict performance metrics. Job scheduling revolves around assigning a specific job to a server that has the required resources to complete the work. Many algorithms exist to do this that have different positives and negatives such as First-fit which is fast but inefficient, Best-fit which is memory efficient but slow and Worst-fit which is slow but can put small jobs in the fragmentation gaps on the server. </w:t>
+      </w:r>
+    </w:p>
+    <w:p>
+      <w:r>
+        <w:t>A scheduler is usually created to load balance resources efficiently, allow multiple users to share resources and to achieve a target quality of service. Scheduling is fundamental to computation as it is a key concept of multitasking.</w:t>
+      </w:r>
+    </w:p>
+    <w:p>
+      <w:pPr>
+        <w:ind w:left="0"/>
+      </w:pPr>
+      <w:r>
+        <w:t>The overall goal of Stage 2 is to code a new Scheduling algorithm that will optimise one or more of the provided metrics</w:t>
+      </w:r>
+      <w:r>
+        <w:t xml:space="preserve"> and to create a </w:t>
+      </w:r>
+      <w:r>
+        <w:t xml:space="preserve">report </w:t>
+      </w:r>
+      <w:r>
+        <w:t xml:space="preserve">that </w:t>
+      </w:r>
+      <w:r>
+        <w:t xml:space="preserve">will outline </w:t>
+      </w:r>
+      <w:r>
+        <w:t>the algorithm</w:t>
+      </w:r>
+      <w:r>
+        <w:t xml:space="preserve">, justify why I chose to create it how I did, clearly indicate </w:t>
+      </w:r>
+      <w:r>
+        <w:t>the</w:t>
+      </w:r>
+      <w:r>
+        <w:t xml:space="preserve"> performance </w:t>
+      </w:r>
+      <w:r>
+        <w:t>objectives,</w:t>
+      </w:r>
+      <w:r>
+        <w:t xml:space="preserve"> and compare the results to the three baseline algorithms (FF, BF, WF). </w:t>
+      </w:r>
+      <w:r>
+        <w:t>This</w:t>
+      </w:r>
+      <w:r>
+        <w:t xml:space="preserve"> algorithm </w:t>
+      </w:r>
+      <w:r>
+        <w:t>must also</w:t>
+      </w:r>
+      <w:r>
+        <w:t xml:space="preserve"> work with any provided simulation configuration. </w:t>
+      </w:r>
+    </w:p>
+    <w:p>
+      <w:pPr>
+        <w:ind w:left="0"/>
+      </w:pPr>
+    </w:p>
+    <w:p>
+      <w:pPr>
+        <w:ind w:left="0"/>
+      </w:pPr>
+    </w:p>
     <w:p>
       <w:pPr>
         <w:pStyle w:val="Heading1"/>
@@ -331,29 +412,63 @@
       <w:bookmarkStart w:id="4" w:name="_la5jp5tnimjw" w:colFirst="0" w:colLast="0"/>
       <w:bookmarkEnd w:id="4"/>
       <w:r>
-        <w:lastRenderedPageBreak/>
         <w:t>Problem Definition</w:t>
       </w:r>
-    </w:p>
-    <w:p>
-      <w:pPr>
-        <w:pBdr>
-          <w:top w:val="nil"/>
-          <w:left w:val="nil"/>
-          <w:bottom w:val="nil"/>
-          <w:right w:val="nil"/>
-          <w:between w:val="nil"/>
-        </w:pBdr>
-        <w:ind w:hanging="15"/>
-      </w:pPr>
+      <w:bookmarkStart w:id="5" w:name="_7ivk8pcs295v" w:colFirst="0" w:colLast="0"/>
+      <w:bookmarkEnd w:id="5"/>
+    </w:p>
+    <w:p>
+      <w:r>
+        <w:t>For Stage 2, we will be creating our own custom algorithm that must optimise one of more of the following objectives:</w:t>
+      </w:r>
+    </w:p>
+    <w:p>
+      <w:pPr>
+        <w:pStyle w:val="ListParagraph"/>
+        <w:numPr>
+          <w:ilvl w:val="0"/>
+          <w:numId w:val="1"/>
+        </w:numPr>
+      </w:pPr>
+      <w:r>
+        <w:t>Minimise average turnaround time</w:t>
+      </w:r>
+    </w:p>
+    <w:p>
+      <w:pPr>
+        <w:pStyle w:val="ListParagraph"/>
+        <w:numPr>
+          <w:ilvl w:val="0"/>
+          <w:numId w:val="1"/>
+        </w:numPr>
+      </w:pPr>
+      <w:r>
+        <w:t>Maximise average resource utilisation</w:t>
+      </w:r>
+    </w:p>
+    <w:p>
+      <w:pPr>
+        <w:pStyle w:val="ListParagraph"/>
+        <w:numPr>
+          <w:ilvl w:val="0"/>
+          <w:numId w:val="1"/>
+        </w:numPr>
+      </w:pPr>
+      <w:r>
+        <w:t>Minimise total server rental cost</w:t>
+      </w:r>
     </w:p>
     <w:p>
       <w:pPr>
         <w:spacing w:before="0" w:line="276" w:lineRule="auto"/>
         <w:ind w:left="0"/>
       </w:pPr>
-      <w:bookmarkStart w:id="5" w:name="_7ivk8pcs295v" w:colFirst="0" w:colLast="0"/>
-      <w:bookmarkEnd w:id="5"/>
+      <w:r>
+        <w:t>These objectives are often conflicting so therefore, optimising in one area may lead to sacrificing performance in another metric</w:t>
+      </w:r>
+      <w:r>
+        <w:t>.</w:t>
+      </w:r>
     </w:p>
     <w:p>
       <w:pPr>
@@ -366,6 +481,37 @@
         <w:spacing w:before="0" w:line="276" w:lineRule="auto"/>
         <w:ind w:left="0"/>
       </w:pPr>
+      <w:r>
+        <w:t xml:space="preserve">The two metrics I focused my algorithm on was to </w:t>
+      </w:r>
+      <w:r>
+        <w:rPr>
+          <w:b/>
+          <w:bCs/>
+        </w:rPr>
+        <w:t>minimise the total server rental cost</w:t>
+      </w:r>
+      <w:r>
+        <w:t xml:space="preserve"> and to </w:t>
+      </w:r>
+      <w:r>
+        <w:rPr>
+          <w:b/>
+          <w:bCs/>
+        </w:rPr>
+        <w:t>maximise average resource utilisation</w:t>
+      </w:r>
+      <w:r>
+        <w:t xml:space="preserve">. These two metrics came at the cost of having </w:t>
+      </w:r>
+      <w:proofErr w:type="gramStart"/>
+      <w:r>
+        <w:t>a</w:t>
+      </w:r>
+      <w:proofErr w:type="gramEnd"/>
+      <w:r>
+        <w:t xml:space="preserve"> increase in average turnaround time. </w:t>
+      </w:r>
     </w:p>
     <w:p>
       <w:pPr>
@@ -378,6 +524,23 @@
         <w:spacing w:before="0" w:line="276" w:lineRule="auto"/>
         <w:ind w:left="0"/>
       </w:pPr>
+      <w:r>
+        <w:t xml:space="preserve">I chose to create my algorithm in this way as many individuals and companies prefer to </w:t>
+      </w:r>
+      <w:proofErr w:type="gramStart"/>
+      <w:r>
+        <w:t>keeps</w:t>
+      </w:r>
+      <w:proofErr w:type="gramEnd"/>
+      <w:r>
+        <w:t xml:space="preserve"> costs</w:t>
+      </w:r>
+      <w:r>
+        <w:t xml:space="preserve"> (overhead)</w:t>
+      </w:r>
+      <w:r>
+        <w:t xml:space="preserve"> as low as possible even if it results in a longer turn-around time. This algorithm would also be useful if the jobs were not on a strict time-schedule to be allocated such as making system backups.</w:t>
+      </w:r>
     </w:p>
     <w:p>
       <w:pPr>
@@ -387,36 +550,6 @@
     </w:p>
     <w:p>
       <w:pPr>
-        <w:spacing w:before="0" w:line="276" w:lineRule="auto"/>
-        <w:ind w:left="0"/>
-      </w:pPr>
-    </w:p>
-    <w:p>
-      <w:pPr>
-        <w:spacing w:before="0" w:line="276" w:lineRule="auto"/>
-        <w:ind w:left="0"/>
-      </w:pPr>
-    </w:p>
-    <w:p>
-      <w:pPr>
-        <w:spacing w:before="0" w:line="276" w:lineRule="auto"/>
-        <w:ind w:left="0"/>
-      </w:pPr>
-    </w:p>
-    <w:p>
-      <w:pPr>
-        <w:spacing w:before="0" w:line="276" w:lineRule="auto"/>
-        <w:ind w:left="0"/>
-      </w:pPr>
-    </w:p>
-    <w:p>
-      <w:pPr>
-        <w:spacing w:before="0" w:line="276" w:lineRule="auto"/>
-        <w:ind w:left="0"/>
-      </w:pPr>
-    </w:p>
-    <w:p>
-      <w:pPr>
         <w:pStyle w:val="Heading1"/>
       </w:pPr>
       <w:bookmarkStart w:id="6" w:name="_p9i9l5veeqa1" w:colFirst="0" w:colLast="0"/>
@@ -425,40 +558,1036 @@
         <w:t>Algorithm Description</w:t>
       </w:r>
     </w:p>
-    <w:p/>
-    <w:p/>
-    <w:p/>
-    <w:p/>
-    <w:p/>
-    <w:p/>
-    <w:p/>
-    <w:p/>
-    <w:p/>
-    <w:p/>
-    <w:p/>
-    <w:p/>
-    <w:p/>
-    <w:p/>
-    <w:p/>
-    <w:p/>
-    <w:p/>
-    <w:p/>
-    <w:p/>
+    <w:p>
+      <w:pPr>
+        <w:ind w:left="0"/>
+      </w:pPr>
+      <w:r>
+        <w:rPr>
+          <w:noProof/>
+        </w:rPr>
+        <mc:AlternateContent>
+          <mc:Choice Requires="wps">
+            <w:drawing>
+              <wp:anchor distT="45720" distB="45720" distL="114300" distR="114300" simplePos="0" relativeHeight="251665408" behindDoc="0" locked="0" layoutInCell="1" allowOverlap="1" wp14:anchorId="07D887AF" wp14:editId="49B8E5D4">
+                <wp:simplePos x="0" y="0"/>
+                <wp:positionH relativeFrom="column">
+                  <wp:posOffset>3962400</wp:posOffset>
+                </wp:positionH>
+                <wp:positionV relativeFrom="paragraph">
+                  <wp:posOffset>1165225</wp:posOffset>
+                </wp:positionV>
+                <wp:extent cx="1657350" cy="428625"/>
+                <wp:effectExtent l="0" t="0" r="19050" b="28575"/>
+                <wp:wrapSquare wrapText="bothSides"/>
+                <wp:docPr id="217" name="Text Box 2"/>
+                <wp:cNvGraphicFramePr>
+                  <a:graphicFrameLocks xmlns:a="http://schemas.openxmlformats.org/drawingml/2006/main"/>
+                </wp:cNvGraphicFramePr>
+                <a:graphic xmlns:a="http://schemas.openxmlformats.org/drawingml/2006/main">
+                  <a:graphicData uri="http://schemas.microsoft.com/office/word/2010/wordprocessingShape">
+                    <wps:wsp>
+                      <wps:cNvSpPr txBox="1">
+                        <a:spLocks noChangeArrowheads="1"/>
+                      </wps:cNvSpPr>
+                      <wps:spPr bwMode="auto">
+                        <a:xfrm>
+                          <a:off x="0" y="0"/>
+                          <a:ext cx="1657350" cy="428625"/>
+                        </a:xfrm>
+                        <a:prstGeom prst="rect">
+                          <a:avLst/>
+                        </a:prstGeom>
+                        <a:solidFill>
+                          <a:srgbClr val="FFFFFF"/>
+                        </a:solidFill>
+                        <a:ln w="9525">
+                          <a:solidFill>
+                            <a:srgbClr val="000000"/>
+                          </a:solidFill>
+                          <a:miter lim="800000"/>
+                          <a:headEnd/>
+                          <a:tailEnd/>
+                        </a:ln>
+                      </wps:spPr>
+                      <wps:txbx>
+                        <w:txbxContent>
+                          <w:p>
+                            <w:pPr>
+                              <w:rPr>
+                                <w:sz w:val="18"/>
+                                <w:szCs w:val="18"/>
+                                <w:lang w:val="en-US"/>
+                              </w:rPr>
+                            </w:pPr>
+                            <w:r>
+                              <w:rPr>
+                                <w:sz w:val="18"/>
+                                <w:szCs w:val="18"/>
+                                <w:lang w:val="en-US"/>
+                              </w:rPr>
+                              <w:t>Figure A- Configuration file</w:t>
+                            </w:r>
+                          </w:p>
+                        </w:txbxContent>
+                      </wps:txbx>
+                      <wps:bodyPr rot="0" vert="horz" wrap="square" lIns="91440" tIns="45720" rIns="91440" bIns="45720" anchor="t" anchorCtr="0">
+                        <a:noAutofit/>
+                      </wps:bodyPr>
+                    </wps:wsp>
+                  </a:graphicData>
+                </a:graphic>
+                <wp14:sizeRelH relativeFrom="margin">
+                  <wp14:pctWidth>0</wp14:pctWidth>
+                </wp14:sizeRelH>
+                <wp14:sizeRelV relativeFrom="margin">
+                  <wp14:pctHeight>0</wp14:pctHeight>
+                </wp14:sizeRelV>
+              </wp:anchor>
+            </w:drawing>
+          </mc:Choice>
+          <mc:Fallback>
+            <w:pict>
+              <v:shapetype w14:anchorId="07D887AF" id="_x0000_t202" coordsize="21600,21600" o:spt="202" path="m,l,21600r21600,l21600,xe">
+                <v:stroke joinstyle="miter"/>
+                <v:path gradientshapeok="t" o:connecttype="rect"/>
+              </v:shapetype>
+              <v:shape id="Text Box 2" o:spid="_x0000_s1026" type="#_x0000_t202" style="position:absolute;margin-left:312pt;margin-top:91.75pt;width:130.5pt;height:33.75pt;z-index:251665408;visibility:visible;mso-wrap-style:square;mso-width-percent:0;mso-height-percent:0;mso-wrap-distance-left:9pt;mso-wrap-distance-top:3.6pt;mso-wrap-distance-right:9pt;mso-wrap-distance-bottom:3.6pt;mso-position-horizontal:absolute;mso-position-horizontal-relative:text;mso-position-vertical:absolute;mso-position-vertical-relative:text;mso-width-percent:0;mso-height-percent:0;mso-width-relative:margin;mso-height-relative:margin;v-text-anchor:top" o:gfxdata="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">
+                <v:textbox>
+                  <w:txbxContent>
+                    <w:p>
+                      <w:pPr>
+                        <w:rPr>
+                          <w:sz w:val="18"/>
+                          <w:szCs w:val="18"/>
+                          <w:lang w:val="en-US"/>
+                        </w:rPr>
+                      </w:pPr>
+                      <w:r>
+                        <w:rPr>
+                          <w:sz w:val="18"/>
+                          <w:szCs w:val="18"/>
+                          <w:lang w:val="en-US"/>
+                        </w:rPr>
+                        <w:t>Figure A- Configuration file</w:t>
+                      </w:r>
+                    </w:p>
+                  </w:txbxContent>
+                </v:textbox>
+                <w10:wrap type="square"/>
+              </v:shape>
+            </w:pict>
+          </mc:Fallback>
+        </mc:AlternateContent>
+      </w:r>
+      <w:r>
+        <w:rPr>
+          <w:noProof/>
+        </w:rPr>
+        <w:drawing>
+          <wp:anchor distT="0" distB="0" distL="114300" distR="114300" simplePos="0" relativeHeight="251663360" behindDoc="0" locked="0" layoutInCell="1" allowOverlap="1" wp14:anchorId="110B47BC" wp14:editId="6E0B185D">
+            <wp:simplePos x="0" y="0"/>
+            <wp:positionH relativeFrom="column">
+              <wp:posOffset>-66675</wp:posOffset>
+            </wp:positionH>
+            <wp:positionV relativeFrom="paragraph">
+              <wp:posOffset>508635</wp:posOffset>
+            </wp:positionV>
+            <wp:extent cx="5838825" cy="1462405"/>
+            <wp:effectExtent l="0" t="0" r="9525" b="4445"/>
+            <wp:wrapSquare wrapText="bothSides"/>
+            <wp:docPr id="11" name="Picture 11"/>
+            <wp:cNvGraphicFramePr>
+              <a:graphicFrameLocks xmlns:a="http://schemas.openxmlformats.org/drawingml/2006/main" noChangeAspect="1"/>
+            </wp:cNvGraphicFramePr>
+            <a:graphic xmlns:a="http://schemas.openxmlformats.org/drawingml/2006/main">
+              <a:graphicData uri="http://schemas.openxmlformats.org/drawingml/2006/picture">
+                <pic:pic xmlns:pic="http://schemas.openxmlformats.org/drawingml/2006/picture">
+                  <pic:nvPicPr>
+                    <pic:cNvPr id="1" name=""/>
+                    <pic:cNvPicPr/>
+                  </pic:nvPicPr>
+                  <pic:blipFill>
+                    <a:blip r:embed="rId8">
+                      <a:extLst>
+                        <a:ext uri="{28A0092B-C50C-407E-A947-70E740481C1C}">
+                          <a14:useLocalDpi xmlns:a14="http://schemas.microsoft.com/office/drawing/2010/main" val="0"/>
+                        </a:ext>
+                      </a:extLst>
+                    </a:blip>
+                    <a:stretch>
+                      <a:fillRect/>
+                    </a:stretch>
+                  </pic:blipFill>
+                  <pic:spPr>
+                    <a:xfrm>
+                      <a:off x="0" y="0"/>
+                      <a:ext cx="5838825" cy="1462405"/>
+                    </a:xfrm>
+                    <a:prstGeom prst="rect">
+                      <a:avLst/>
+                    </a:prstGeom>
+                  </pic:spPr>
+                </pic:pic>
+              </a:graphicData>
+            </a:graphic>
+            <wp14:sizeRelH relativeFrom="page">
+              <wp14:pctWidth>0</wp14:pctWidth>
+            </wp14:sizeRelH>
+            <wp14:sizeRelV relativeFrom="page">
+              <wp14:pctHeight>0</wp14:pctHeight>
+            </wp14:sizeRelV>
+          </wp:anchor>
+        </w:drawing>
+      </w:r>
+      <w:r>
+        <w:rPr>
+          <w:b/>
+          <w:bCs/>
+        </w:rPr>
+        <w:t>Configuration file used:</w:t>
+      </w:r>
+      <w:r>
+        <w:t xml:space="preserve"> ds-config01—wk9.xml</w:t>
+      </w:r>
+    </w:p>
+    <w:p>
+      <w:pPr>
+        <w:ind w:left="0"/>
+        <w:rPr>
+          <w:b/>
+          <w:bCs/>
+        </w:rPr>
+      </w:pPr>
+      <w:r>
+        <w:rPr>
+          <w:noProof/>
+        </w:rPr>
+        <w:lastRenderedPageBreak/>
+        <mc:AlternateContent>
+          <mc:Choice Requires="wps">
+            <w:drawing>
+              <wp:anchor distT="45720" distB="45720" distL="114300" distR="114300" simplePos="0" relativeHeight="251667456" behindDoc="0" locked="0" layoutInCell="1" allowOverlap="1" wp14:anchorId="2F8F1525" wp14:editId="5FFE9A14">
+                <wp:simplePos x="0" y="0"/>
+                <wp:positionH relativeFrom="column">
+                  <wp:posOffset>3390900</wp:posOffset>
+                </wp:positionH>
+                <wp:positionV relativeFrom="paragraph">
+                  <wp:posOffset>50165</wp:posOffset>
+                </wp:positionV>
+                <wp:extent cx="1828800" cy="428625"/>
+                <wp:effectExtent l="0" t="0" r="19050" b="28575"/>
+                <wp:wrapSquare wrapText="bothSides"/>
+                <wp:docPr id="12" name="Text Box 2"/>
+                <wp:cNvGraphicFramePr>
+                  <a:graphicFrameLocks xmlns:a="http://schemas.openxmlformats.org/drawingml/2006/main"/>
+                </wp:cNvGraphicFramePr>
+                <a:graphic xmlns:a="http://schemas.openxmlformats.org/drawingml/2006/main">
+                  <a:graphicData uri="http://schemas.microsoft.com/office/word/2010/wordprocessingShape">
+                    <wps:wsp>
+                      <wps:cNvSpPr txBox="1">
+                        <a:spLocks noChangeArrowheads="1"/>
+                      </wps:cNvSpPr>
+                      <wps:spPr bwMode="auto">
+                        <a:xfrm>
+                          <a:off x="0" y="0"/>
+                          <a:ext cx="1828800" cy="428625"/>
+                        </a:xfrm>
+                        <a:prstGeom prst="rect">
+                          <a:avLst/>
+                        </a:prstGeom>
+                        <a:solidFill>
+                          <a:srgbClr val="FFFFFF"/>
+                        </a:solidFill>
+                        <a:ln w="9525">
+                          <a:solidFill>
+                            <a:srgbClr val="000000"/>
+                          </a:solidFill>
+                          <a:miter lim="800000"/>
+                          <a:headEnd/>
+                          <a:tailEnd/>
+                        </a:ln>
+                      </wps:spPr>
+                      <wps:txbx>
+                        <w:txbxContent>
+                          <w:p>
+                            <w:pPr>
+                              <w:rPr>
+                                <w:sz w:val="18"/>
+                                <w:szCs w:val="18"/>
+                                <w:lang w:val="en-US"/>
+                              </w:rPr>
+                            </w:pPr>
+                            <w:r>
+                              <w:rPr>
+                                <w:sz w:val="18"/>
+                                <w:szCs w:val="18"/>
+                                <w:lang w:val="en-US"/>
+                              </w:rPr>
+                              <w:t xml:space="preserve">Figure </w:t>
+                            </w:r>
+                            <w:r>
+                              <w:rPr>
+                                <w:sz w:val="18"/>
+                                <w:szCs w:val="18"/>
+                                <w:lang w:val="en-US"/>
+                              </w:rPr>
+                              <w:t>B</w:t>
+                            </w:r>
+                            <w:r>
+                              <w:rPr>
+                                <w:sz w:val="18"/>
+                                <w:szCs w:val="18"/>
+                                <w:lang w:val="en-US"/>
+                              </w:rPr>
+                              <w:t xml:space="preserve">- </w:t>
+                            </w:r>
+                            <w:r>
+                              <w:rPr>
+                                <w:sz w:val="18"/>
+                                <w:szCs w:val="18"/>
+                                <w:lang w:val="en-US"/>
+                              </w:rPr>
+                              <w:t>Example Scheduling</w:t>
+                            </w:r>
+                          </w:p>
+                        </w:txbxContent>
+                      </wps:txbx>
+                      <wps:bodyPr rot="0" vert="horz" wrap="square" lIns="91440" tIns="45720" rIns="91440" bIns="45720" anchor="t" anchorCtr="0">
+                        <a:noAutofit/>
+                      </wps:bodyPr>
+                    </wps:wsp>
+                  </a:graphicData>
+                </a:graphic>
+                <wp14:sizeRelH relativeFrom="margin">
+                  <wp14:pctWidth>0</wp14:pctWidth>
+                </wp14:sizeRelH>
+                <wp14:sizeRelV relativeFrom="margin">
+                  <wp14:pctHeight>0</wp14:pctHeight>
+                </wp14:sizeRelV>
+              </wp:anchor>
+            </w:drawing>
+          </mc:Choice>
+          <mc:Fallback>
+            <w:pict>
+              <v:shape w14:anchorId="2F8F1525" id="_x0000_s1027" type="#_x0000_t202" style="position:absolute;margin-left:267pt;margin-top:3.95pt;width:2in;height:33.75pt;z-index:251667456;visibility:visible;mso-wrap-style:square;mso-width-percent:0;mso-height-percent:0;mso-wrap-distance-left:9pt;mso-wrap-distance-top:3.6pt;mso-wrap-distance-right:9pt;mso-wrap-distance-bottom:3.6pt;mso-position-horizontal:absolute;mso-position-horizontal-relative:text;mso-position-vertical:absolute;mso-position-vertical-relative:text;mso-width-percent:0;mso-height-percent:0;mso-width-relative:margin;mso-height-relative:margin;v-text-anchor:top" o:gfxdata="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">
+                <v:textbox>
+                  <w:txbxContent>
+                    <w:p>
+                      <w:pPr>
+                        <w:rPr>
+                          <w:sz w:val="18"/>
+                          <w:szCs w:val="18"/>
+                          <w:lang w:val="en-US"/>
+                        </w:rPr>
+                      </w:pPr>
+                      <w:r>
+                        <w:rPr>
+                          <w:sz w:val="18"/>
+                          <w:szCs w:val="18"/>
+                          <w:lang w:val="en-US"/>
+                        </w:rPr>
+                        <w:t xml:space="preserve">Figure </w:t>
+                      </w:r>
+                      <w:r>
+                        <w:rPr>
+                          <w:sz w:val="18"/>
+                          <w:szCs w:val="18"/>
+                          <w:lang w:val="en-US"/>
+                        </w:rPr>
+                        <w:t>B</w:t>
+                      </w:r>
+                      <w:r>
+                        <w:rPr>
+                          <w:sz w:val="18"/>
+                          <w:szCs w:val="18"/>
+                          <w:lang w:val="en-US"/>
+                        </w:rPr>
+                        <w:t xml:space="preserve">- </w:t>
+                      </w:r>
+                      <w:r>
+                        <w:rPr>
+                          <w:sz w:val="18"/>
+                          <w:szCs w:val="18"/>
+                          <w:lang w:val="en-US"/>
+                        </w:rPr>
+                        <w:t>Example Scheduling</w:t>
+                      </w:r>
+                    </w:p>
+                  </w:txbxContent>
+                </v:textbox>
+                <w10:wrap type="square"/>
+              </v:shape>
+            </w:pict>
+          </mc:Fallback>
+        </mc:AlternateContent>
+      </w:r>
+      <w:r>
+        <w:rPr>
+          <w:noProof/>
+        </w:rPr>
+        <mc:AlternateContent>
+          <mc:Choice Requires="wps">
+            <w:drawing>
+              <wp:anchor distT="45720" distB="45720" distL="114300" distR="114300" simplePos="0" relativeHeight="251669504" behindDoc="0" locked="0" layoutInCell="1" allowOverlap="1" wp14:anchorId="2CD68134" wp14:editId="126361A9">
+                <wp:simplePos x="0" y="0"/>
+                <wp:positionH relativeFrom="margin">
+                  <wp:posOffset>3314700</wp:posOffset>
+                </wp:positionH>
+                <wp:positionV relativeFrom="paragraph">
+                  <wp:posOffset>1847850</wp:posOffset>
+                </wp:positionV>
+                <wp:extent cx="1971675" cy="371475"/>
+                <wp:effectExtent l="0" t="0" r="28575" b="28575"/>
+                <wp:wrapSquare wrapText="bothSides"/>
+                <wp:docPr id="13" name="Text Box 2"/>
+                <wp:cNvGraphicFramePr>
+                  <a:graphicFrameLocks xmlns:a="http://schemas.openxmlformats.org/drawingml/2006/main"/>
+                </wp:cNvGraphicFramePr>
+                <a:graphic xmlns:a="http://schemas.openxmlformats.org/drawingml/2006/main">
+                  <a:graphicData uri="http://schemas.microsoft.com/office/word/2010/wordprocessingShape">
+                    <wps:wsp>
+                      <wps:cNvSpPr txBox="1">
+                        <a:spLocks noChangeArrowheads="1"/>
+                      </wps:cNvSpPr>
+                      <wps:spPr bwMode="auto">
+                        <a:xfrm>
+                          <a:off x="0" y="0"/>
+                          <a:ext cx="1971675" cy="371475"/>
+                        </a:xfrm>
+                        <a:prstGeom prst="rect">
+                          <a:avLst/>
+                        </a:prstGeom>
+                        <a:solidFill>
+                          <a:srgbClr val="FFFFFF"/>
+                        </a:solidFill>
+                        <a:ln w="9525">
+                          <a:solidFill>
+                            <a:srgbClr val="000000"/>
+                          </a:solidFill>
+                          <a:miter lim="800000"/>
+                          <a:headEnd/>
+                          <a:tailEnd/>
+                        </a:ln>
+                      </wps:spPr>
+                      <wps:txbx>
+                        <w:txbxContent>
+                          <w:p>
+                            <w:pPr>
+                              <w:rPr>
+                                <w:sz w:val="18"/>
+                                <w:szCs w:val="18"/>
+                                <w:lang w:val="en-US"/>
+                              </w:rPr>
+                            </w:pPr>
+                            <w:r>
+                              <w:rPr>
+                                <w:sz w:val="18"/>
+                                <w:szCs w:val="18"/>
+                                <w:lang w:val="en-US"/>
+                              </w:rPr>
+                              <w:t xml:space="preserve">Figure </w:t>
+                            </w:r>
+                            <w:r>
+                              <w:rPr>
+                                <w:sz w:val="18"/>
+                                <w:szCs w:val="18"/>
+                                <w:lang w:val="en-US"/>
+                              </w:rPr>
+                              <w:t>C</w:t>
+                            </w:r>
+                            <w:r>
+                              <w:rPr>
+                                <w:sz w:val="18"/>
+                                <w:szCs w:val="18"/>
+                                <w:lang w:val="en-US"/>
+                              </w:rPr>
+                              <w:t xml:space="preserve">- </w:t>
+                            </w:r>
+                            <w:r>
+                              <w:rPr>
+                                <w:sz w:val="18"/>
+                                <w:szCs w:val="18"/>
+                                <w:lang w:val="en-US"/>
+                              </w:rPr>
+                              <w:t>Final Schedule Results</w:t>
+                            </w:r>
+                          </w:p>
+                        </w:txbxContent>
+                      </wps:txbx>
+                      <wps:bodyPr rot="0" vert="horz" wrap="square" lIns="91440" tIns="45720" rIns="91440" bIns="45720" anchor="t" anchorCtr="0">
+                        <a:noAutofit/>
+                      </wps:bodyPr>
+                    </wps:wsp>
+                  </a:graphicData>
+                </a:graphic>
+                <wp14:sizeRelH relativeFrom="margin">
+                  <wp14:pctWidth>0</wp14:pctWidth>
+                </wp14:sizeRelH>
+                <wp14:sizeRelV relativeFrom="margin">
+                  <wp14:pctHeight>0</wp14:pctHeight>
+                </wp14:sizeRelV>
+              </wp:anchor>
+            </w:drawing>
+          </mc:Choice>
+          <mc:Fallback>
+            <w:pict>
+              <v:shape w14:anchorId="2CD68134" id="_x0000_s1028" type="#_x0000_t202" style="position:absolute;margin-left:261pt;margin-top:145.5pt;width:155.25pt;height:29.25pt;z-index:251669504;visibility:visible;mso-wrap-style:square;mso-width-percent:0;mso-height-percent:0;mso-wrap-distance-left:9pt;mso-wrap-distance-top:3.6pt;mso-wrap-distance-right:9pt;mso-wrap-distance-bottom:3.6pt;mso-position-horizontal:absolute;mso-position-horizontal-relative:margin;mso-position-vertical:absolute;mso-position-vertical-relative:text;mso-width-percent:0;mso-height-percent:0;mso-width-relative:margin;mso-height-relative:margin;v-text-anchor:top" o:gfxdata="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">
+                <v:textbox>
+                  <w:txbxContent>
+                    <w:p>
+                      <w:pPr>
+                        <w:rPr>
+                          <w:sz w:val="18"/>
+                          <w:szCs w:val="18"/>
+                          <w:lang w:val="en-US"/>
+                        </w:rPr>
+                      </w:pPr>
+                      <w:r>
+                        <w:rPr>
+                          <w:sz w:val="18"/>
+                          <w:szCs w:val="18"/>
+                          <w:lang w:val="en-US"/>
+                        </w:rPr>
+                        <w:t xml:space="preserve">Figure </w:t>
+                      </w:r>
+                      <w:r>
+                        <w:rPr>
+                          <w:sz w:val="18"/>
+                          <w:szCs w:val="18"/>
+                          <w:lang w:val="en-US"/>
+                        </w:rPr>
+                        <w:t>C</w:t>
+                      </w:r>
+                      <w:r>
+                        <w:rPr>
+                          <w:sz w:val="18"/>
+                          <w:szCs w:val="18"/>
+                          <w:lang w:val="en-US"/>
+                        </w:rPr>
+                        <w:t xml:space="preserve">- </w:t>
+                      </w:r>
+                      <w:r>
+                        <w:rPr>
+                          <w:sz w:val="18"/>
+                          <w:szCs w:val="18"/>
+                          <w:lang w:val="en-US"/>
+                        </w:rPr>
+                        <w:t>Final Schedule Results</w:t>
+                      </w:r>
+                    </w:p>
+                  </w:txbxContent>
+                </v:textbox>
+                <w10:wrap type="square" anchorx="margin"/>
+              </v:shape>
+            </w:pict>
+          </mc:Fallback>
+        </mc:AlternateContent>
+      </w:r>
+      <w:r>
+        <w:rPr>
+          <w:noProof/>
+        </w:rPr>
+        <w:drawing>
+          <wp:anchor distT="0" distB="0" distL="114300" distR="114300" simplePos="0" relativeHeight="251661312" behindDoc="0" locked="0" layoutInCell="1" allowOverlap="1" wp14:anchorId="400B70B0" wp14:editId="7C953F8D">
+            <wp:simplePos x="0" y="0"/>
+            <wp:positionH relativeFrom="column">
+              <wp:posOffset>-257175</wp:posOffset>
+            </wp:positionH>
+            <wp:positionV relativeFrom="paragraph">
+              <wp:posOffset>2139950</wp:posOffset>
+            </wp:positionV>
+            <wp:extent cx="5943600" cy="1108075"/>
+            <wp:effectExtent l="0" t="0" r="0" b="0"/>
+            <wp:wrapSquare wrapText="bothSides"/>
+            <wp:docPr id="8" name="Picture 8"/>
+            <wp:cNvGraphicFramePr>
+              <a:graphicFrameLocks xmlns:a="http://schemas.openxmlformats.org/drawingml/2006/main" noChangeAspect="1"/>
+            </wp:cNvGraphicFramePr>
+            <a:graphic xmlns:a="http://schemas.openxmlformats.org/drawingml/2006/main">
+              <a:graphicData uri="http://schemas.openxmlformats.org/drawingml/2006/picture">
+                <pic:pic xmlns:pic="http://schemas.openxmlformats.org/drawingml/2006/picture">
+                  <pic:nvPicPr>
+                    <pic:cNvPr id="1" name=""/>
+                    <pic:cNvPicPr/>
+                  </pic:nvPicPr>
+                  <pic:blipFill>
+                    <a:blip r:embed="rId9">
+                      <a:extLst>
+                        <a:ext uri="{28A0092B-C50C-407E-A947-70E740481C1C}">
+                          <a14:useLocalDpi xmlns:a14="http://schemas.microsoft.com/office/drawing/2010/main" val="0"/>
+                        </a:ext>
+                      </a:extLst>
+                    </a:blip>
+                    <a:stretch>
+                      <a:fillRect/>
+                    </a:stretch>
+                  </pic:blipFill>
+                  <pic:spPr>
+                    <a:xfrm>
+                      <a:off x="0" y="0"/>
+                      <a:ext cx="5943600" cy="1108075"/>
+                    </a:xfrm>
+                    <a:prstGeom prst="rect">
+                      <a:avLst/>
+                    </a:prstGeom>
+                  </pic:spPr>
+                </pic:pic>
+              </a:graphicData>
+            </a:graphic>
+            <wp14:sizeRelH relativeFrom="page">
+              <wp14:pctWidth>0</wp14:pctWidth>
+            </wp14:sizeRelH>
+            <wp14:sizeRelV relativeFrom="page">
+              <wp14:pctHeight>0</wp14:pctHeight>
+            </wp14:sizeRelV>
+          </wp:anchor>
+        </w:drawing>
+      </w:r>
+      <w:r>
+        <w:rPr>
+          <w:noProof/>
+        </w:rPr>
+        <w:drawing>
+          <wp:anchor distT="0" distB="0" distL="114300" distR="114300" simplePos="0" relativeHeight="251662336" behindDoc="0" locked="0" layoutInCell="1" allowOverlap="1" wp14:anchorId="14638CEC" wp14:editId="26DDFD2E">
+            <wp:simplePos x="0" y="0"/>
+            <wp:positionH relativeFrom="column">
+              <wp:posOffset>-247650</wp:posOffset>
+            </wp:positionH>
+            <wp:positionV relativeFrom="paragraph">
+              <wp:posOffset>66675</wp:posOffset>
+            </wp:positionV>
+            <wp:extent cx="5943600" cy="1826260"/>
+            <wp:effectExtent l="0" t="0" r="0" b="2540"/>
+            <wp:wrapSquare wrapText="bothSides"/>
+            <wp:docPr id="9" name="Picture 9"/>
+            <wp:cNvGraphicFramePr>
+              <a:graphicFrameLocks xmlns:a="http://schemas.openxmlformats.org/drawingml/2006/main" noChangeAspect="1"/>
+            </wp:cNvGraphicFramePr>
+            <a:graphic xmlns:a="http://schemas.openxmlformats.org/drawingml/2006/main">
+              <a:graphicData uri="http://schemas.openxmlformats.org/drawingml/2006/picture">
+                <pic:pic xmlns:pic="http://schemas.openxmlformats.org/drawingml/2006/picture">
+                  <pic:nvPicPr>
+                    <pic:cNvPr id="1" name=""/>
+                    <pic:cNvPicPr/>
+                  </pic:nvPicPr>
+                  <pic:blipFill>
+                    <a:blip r:embed="rId10">
+                      <a:extLst>
+                        <a:ext uri="{28A0092B-C50C-407E-A947-70E740481C1C}">
+                          <a14:useLocalDpi xmlns:a14="http://schemas.microsoft.com/office/drawing/2010/main" val="0"/>
+                        </a:ext>
+                      </a:extLst>
+                    </a:blip>
+                    <a:stretch>
+                      <a:fillRect/>
+                    </a:stretch>
+                  </pic:blipFill>
+                  <pic:spPr>
+                    <a:xfrm>
+                      <a:off x="0" y="0"/>
+                      <a:ext cx="5943600" cy="1826260"/>
+                    </a:xfrm>
+                    <a:prstGeom prst="rect">
+                      <a:avLst/>
+                    </a:prstGeom>
+                  </pic:spPr>
+                </pic:pic>
+              </a:graphicData>
+            </a:graphic>
+            <wp14:sizeRelH relativeFrom="page">
+              <wp14:pctWidth>0</wp14:pctWidth>
+            </wp14:sizeRelH>
+            <wp14:sizeRelV relativeFrom="page">
+              <wp14:pctHeight>0</wp14:pctHeight>
+            </wp14:sizeRelV>
+          </wp:anchor>
+        </w:drawing>
+      </w:r>
+    </w:p>
+    <w:p>
+      <w:r>
+        <w:rPr>
+          <w:b/>
+          <w:bCs/>
+        </w:rPr>
+        <w:t>Description &amp; Discussion:</w:t>
+      </w:r>
+    </w:p>
+    <w:p>
+      <w:r>
+        <w:t xml:space="preserve">My algorithm works off a very simple </w:t>
+      </w:r>
+      <w:r>
+        <w:t>principle</w:t>
+      </w:r>
+      <w:r>
+        <w:t xml:space="preserve">: If the job requires </w:t>
+      </w:r>
+      <w:r>
+        <w:rPr>
+          <w:b/>
+          <w:bCs/>
+        </w:rPr>
+        <w:t>X</w:t>
+      </w:r>
+      <w:r>
+        <w:t xml:space="preserve"> number of cores, </w:t>
+      </w:r>
+      <w:r>
+        <w:rPr>
+          <w:b/>
+          <w:bCs/>
+        </w:rPr>
+        <w:t xml:space="preserve">Y </w:t>
+      </w:r>
+      <w:r>
+        <w:t xml:space="preserve">amount of memory and </w:t>
+      </w:r>
+      <w:r>
+        <w:rPr>
+          <w:b/>
+          <w:bCs/>
+        </w:rPr>
+        <w:t>Z</w:t>
+      </w:r>
+      <w:r>
+        <w:t xml:space="preserve"> amount of disk then it will be sent to a server that has the same </w:t>
+      </w:r>
+      <w:r>
+        <w:rPr>
+          <w:b/>
+          <w:bCs/>
+        </w:rPr>
+        <w:t>X</w:t>
+      </w:r>
+      <w:r>
+        <w:t xml:space="preserve"> cores </w:t>
+      </w:r>
+      <w:proofErr w:type="gramStart"/>
+      <w:r>
+        <w:t>as long as</w:t>
+      </w:r>
+      <w:proofErr w:type="gramEnd"/>
+      <w:r>
+        <w:t xml:space="preserve"> the jobs </w:t>
+      </w:r>
+      <w:r>
+        <w:rPr>
+          <w:b/>
+          <w:bCs/>
+        </w:rPr>
+        <w:t>Y</w:t>
+      </w:r>
+      <w:r>
+        <w:t xml:space="preserve"> (mem) and </w:t>
+      </w:r>
+      <w:r>
+        <w:rPr>
+          <w:b/>
+          <w:bCs/>
+        </w:rPr>
+        <w:t>Z</w:t>
+      </w:r>
+      <w:r>
+        <w:t xml:space="preserve"> (disk) are lower than the servers </w:t>
+      </w:r>
+      <w:r>
+        <w:rPr>
+          <w:b/>
+          <w:bCs/>
+        </w:rPr>
+        <w:t xml:space="preserve">Y </w:t>
+      </w:r>
+      <w:r>
+        <w:t xml:space="preserve">and </w:t>
+      </w:r>
+      <w:r>
+        <w:rPr>
+          <w:b/>
+          <w:bCs/>
+        </w:rPr>
+        <w:t>Z</w:t>
+      </w:r>
+      <w:r>
+        <w:t xml:space="preserve">. </w:t>
+      </w:r>
+      <w:r>
+        <w:t>If the job does not fit the above specifications it will be compared to the next largest server.</w:t>
+      </w:r>
+    </w:p>
+    <w:p>
+      <w:r>
+        <w:t xml:space="preserve">In Figure B you can see that JOBN 1 was assigned to the server “tiny” as that server has the same </w:t>
+      </w:r>
+      <w:r>
+        <w:t>C</w:t>
+      </w:r>
+      <w:r>
+        <w:t>ore</w:t>
+      </w:r>
+      <w:r>
+        <w:t>-</w:t>
+      </w:r>
+      <w:r>
+        <w:t>count and larger memory and disk than the job requires (Figure A).</w:t>
+      </w:r>
+    </w:p>
+    <w:p>
+      <w:r>
+        <w:t xml:space="preserve">I went with this algorithm design because I noticed that the default “all-to-largest” algorithm was often the </w:t>
+      </w:r>
+      <w:r>
+        <w:t>cheapest,</w:t>
+      </w:r>
+      <w:r>
+        <w:t xml:space="preserve"> but it could be even cheaper if I assigned jobs to smaller servers that had same </w:t>
+      </w:r>
+      <w:proofErr w:type="gramStart"/>
+      <w:r>
+        <w:t>amount</w:t>
+      </w:r>
+      <w:proofErr w:type="gramEnd"/>
+      <w:r>
+        <w:t xml:space="preserve"> of cores, mem and disk.</w:t>
+      </w:r>
+    </w:p>
+    <w:p>
+      <w:r>
+        <w:t xml:space="preserve">This overall results in a </w:t>
+      </w:r>
+      <w:r>
+        <w:rPr>
+          <w:b/>
+          <w:bCs/>
+        </w:rPr>
+        <w:t>cheap total cost</w:t>
+      </w:r>
+      <w:r>
+        <w:t xml:space="preserve"> and </w:t>
+      </w:r>
+      <w:r>
+        <w:rPr>
+          <w:b/>
+          <w:bCs/>
+        </w:rPr>
+        <w:t>high average utilisation</w:t>
+      </w:r>
+      <w:r>
+        <w:t xml:space="preserve"> at the cost of high turnaround time.</w:t>
+      </w:r>
+    </w:p>
+    <w:p>
+      <w:pPr>
+        <w:ind w:left="0"/>
+      </w:pPr>
+    </w:p>
     <w:p>
       <w:pPr>
         <w:pStyle w:val="Heading1"/>
       </w:pPr>
       <w:r>
+        <w:lastRenderedPageBreak/>
         <w:t>Implementation Details</w:t>
       </w:r>
     </w:p>
     <w:p/>
-    <w:p/>
-    <w:p/>
-    <w:p/>
-    <w:p/>
-    <w:p/>
-    <w:p/>
+    <w:p>
+      <w:r>
+        <w:rPr>
+          <w:noProof/>
+        </w:rPr>
+        <w:drawing>
+          <wp:anchor distT="0" distB="0" distL="114300" distR="114300" simplePos="0" relativeHeight="251659264" behindDoc="0" locked="0" layoutInCell="1" allowOverlap="1" wp14:anchorId="79A5CDBE" wp14:editId="3358580D">
+            <wp:simplePos x="0" y="0"/>
+            <wp:positionH relativeFrom="margin">
+              <wp:align>left</wp:align>
+            </wp:positionH>
+            <wp:positionV relativeFrom="paragraph">
+              <wp:posOffset>10795</wp:posOffset>
+            </wp:positionV>
+            <wp:extent cx="3886200" cy="1939290"/>
+            <wp:effectExtent l="0" t="0" r="0" b="3810"/>
+            <wp:wrapSquare wrapText="bothSides"/>
+            <wp:docPr id="6" name="Picture 6"/>
+            <wp:cNvGraphicFramePr>
+              <a:graphicFrameLocks xmlns:a="http://schemas.openxmlformats.org/drawingml/2006/main" noChangeAspect="1"/>
+            </wp:cNvGraphicFramePr>
+            <a:graphic xmlns:a="http://schemas.openxmlformats.org/drawingml/2006/main">
+              <a:graphicData uri="http://schemas.openxmlformats.org/drawingml/2006/picture">
+                <pic:pic xmlns:pic="http://schemas.openxmlformats.org/drawingml/2006/picture">
+                  <pic:nvPicPr>
+                    <pic:cNvPr id="1" name=""/>
+                    <pic:cNvPicPr/>
+                  </pic:nvPicPr>
+                  <pic:blipFill>
+                    <a:blip r:embed="rId11">
+                      <a:extLst>
+                        <a:ext uri="{28A0092B-C50C-407E-A947-70E740481C1C}">
+                          <a14:useLocalDpi xmlns:a14="http://schemas.microsoft.com/office/drawing/2010/main" val="0"/>
+                        </a:ext>
+                      </a:extLst>
+                    </a:blip>
+                    <a:stretch>
+                      <a:fillRect/>
+                    </a:stretch>
+                  </pic:blipFill>
+                  <pic:spPr>
+                    <a:xfrm>
+                      <a:off x="0" y="0"/>
+                      <a:ext cx="3886200" cy="1939290"/>
+                    </a:xfrm>
+                    <a:prstGeom prst="rect">
+                      <a:avLst/>
+                    </a:prstGeom>
+                  </pic:spPr>
+                </pic:pic>
+              </a:graphicData>
+            </a:graphic>
+            <wp14:sizeRelH relativeFrom="page">
+              <wp14:pctWidth>0</wp14:pctWidth>
+            </wp14:sizeRelH>
+            <wp14:sizeRelV relativeFrom="page">
+              <wp14:pctHeight>0</wp14:pctHeight>
+            </wp14:sizeRelV>
+          </wp:anchor>
+        </w:drawing>
+      </w:r>
+    </w:p>
+    <w:p/>
+    <w:p/>
+    <w:p/>
+    <w:p/>
+    <w:p>
+      <w:r>
+        <w:rPr>
+          <w:noProof/>
+        </w:rPr>
+        <w:drawing>
+          <wp:anchor distT="0" distB="0" distL="114300" distR="114300" simplePos="0" relativeHeight="251658240" behindDoc="0" locked="0" layoutInCell="1" allowOverlap="1" wp14:anchorId="2160D148" wp14:editId="60C27081">
+            <wp:simplePos x="0" y="0"/>
+            <wp:positionH relativeFrom="margin">
+              <wp:posOffset>-190500</wp:posOffset>
+            </wp:positionH>
+            <wp:positionV relativeFrom="paragraph">
+              <wp:posOffset>346710</wp:posOffset>
+            </wp:positionV>
+            <wp:extent cx="4143375" cy="2117725"/>
+            <wp:effectExtent l="0" t="0" r="9525" b="0"/>
+            <wp:wrapSquare wrapText="bothSides"/>
+            <wp:docPr id="5" name="Picture 5"/>
+            <wp:cNvGraphicFramePr>
+              <a:graphicFrameLocks xmlns:a="http://schemas.openxmlformats.org/drawingml/2006/main" noChangeAspect="1"/>
+            </wp:cNvGraphicFramePr>
+            <a:graphic xmlns:a="http://schemas.openxmlformats.org/drawingml/2006/main">
+              <a:graphicData uri="http://schemas.openxmlformats.org/drawingml/2006/picture">
+                <pic:pic xmlns:pic="http://schemas.openxmlformats.org/drawingml/2006/picture">
+                  <pic:nvPicPr>
+                    <pic:cNvPr id="1" name=""/>
+                    <pic:cNvPicPr/>
+                  </pic:nvPicPr>
+                  <pic:blipFill>
+                    <a:blip r:embed="rId12">
+                      <a:extLst>
+                        <a:ext uri="{28A0092B-C50C-407E-A947-70E740481C1C}">
+                          <a14:useLocalDpi xmlns:a14="http://schemas.microsoft.com/office/drawing/2010/main" val="0"/>
+                        </a:ext>
+                      </a:extLst>
+                    </a:blip>
+                    <a:stretch>
+                      <a:fillRect/>
+                    </a:stretch>
+                  </pic:blipFill>
+                  <pic:spPr>
+                    <a:xfrm>
+                      <a:off x="0" y="0"/>
+                      <a:ext cx="4143375" cy="2117725"/>
+                    </a:xfrm>
+                    <a:prstGeom prst="rect">
+                      <a:avLst/>
+                    </a:prstGeom>
+                  </pic:spPr>
+                </pic:pic>
+              </a:graphicData>
+            </a:graphic>
+            <wp14:sizeRelH relativeFrom="page">
+              <wp14:pctWidth>0</wp14:pctWidth>
+            </wp14:sizeRelH>
+            <wp14:sizeRelV relativeFrom="page">
+              <wp14:pctHeight>0</wp14:pctHeight>
+            </wp14:sizeRelV>
+          </wp:anchor>
+        </w:drawing>
+      </w:r>
+    </w:p>
+    <w:p/>
+    <w:p/>
+    <w:p/>
+    <w:p/>
+    <w:p/>
+    <w:p/>
+    <w:p>
+      <w:r>
+        <w:rPr>
+          <w:noProof/>
+        </w:rPr>
+        <w:drawing>
+          <wp:anchor distT="0" distB="0" distL="114300" distR="114300" simplePos="0" relativeHeight="251660288" behindDoc="0" locked="0" layoutInCell="1" allowOverlap="1" wp14:anchorId="0946213F" wp14:editId="01F5FAD4">
+            <wp:simplePos x="0" y="0"/>
+            <wp:positionH relativeFrom="column">
+              <wp:posOffset>-9525</wp:posOffset>
+            </wp:positionH>
+            <wp:positionV relativeFrom="paragraph">
+              <wp:posOffset>129540</wp:posOffset>
+            </wp:positionV>
+            <wp:extent cx="2867025" cy="1185545"/>
+            <wp:effectExtent l="0" t="0" r="9525" b="0"/>
+            <wp:wrapSquare wrapText="bothSides"/>
+            <wp:docPr id="7" name="Picture 7"/>
+            <wp:cNvGraphicFramePr>
+              <a:graphicFrameLocks xmlns:a="http://schemas.openxmlformats.org/drawingml/2006/main" noChangeAspect="1"/>
+            </wp:cNvGraphicFramePr>
+            <a:graphic xmlns:a="http://schemas.openxmlformats.org/drawingml/2006/main">
+              <a:graphicData uri="http://schemas.openxmlformats.org/drawingml/2006/picture">
+                <pic:pic xmlns:pic="http://schemas.openxmlformats.org/drawingml/2006/picture">
+                  <pic:nvPicPr>
+                    <pic:cNvPr id="1" name=""/>
+                    <pic:cNvPicPr/>
+                  </pic:nvPicPr>
+                  <pic:blipFill>
+                    <a:blip r:embed="rId13">
+                      <a:extLst>
+                        <a:ext uri="{28A0092B-C50C-407E-A947-70E740481C1C}">
+                          <a14:useLocalDpi xmlns:a14="http://schemas.microsoft.com/office/drawing/2010/main" val="0"/>
+                        </a:ext>
+                      </a:extLst>
+                    </a:blip>
+                    <a:stretch>
+                      <a:fillRect/>
+                    </a:stretch>
+                  </pic:blipFill>
+                  <pic:spPr>
+                    <a:xfrm>
+                      <a:off x="0" y="0"/>
+                      <a:ext cx="2867025" cy="1185545"/>
+                    </a:xfrm>
+                    <a:prstGeom prst="rect">
+                      <a:avLst/>
+                    </a:prstGeom>
+                  </pic:spPr>
+                </pic:pic>
+              </a:graphicData>
+            </a:graphic>
+            <wp14:sizeRelH relativeFrom="page">
+              <wp14:pctWidth>0</wp14:pctWidth>
+            </wp14:sizeRelH>
+            <wp14:sizeRelV relativeFrom="page">
+              <wp14:pctHeight>0</wp14:pctHeight>
+            </wp14:sizeRelV>
+          </wp:anchor>
+        </w:drawing>
+      </w:r>
+    </w:p>
     <w:p/>
     <w:p/>
     <w:p/>
@@ -472,7 +1601,67 @@
         <w:t>Evaluation</w:t>
       </w:r>
     </w:p>
-    <w:p/>
+    <w:p>
+      <w:pPr>
+        <w:rPr>
+          <w:b/>
+          <w:bCs/>
+        </w:rPr>
+      </w:pPr>
+      <w:r>
+        <w:rPr>
+          <w:b/>
+          <w:bCs/>
+        </w:rPr>
+        <w:t>Setup test cases and configurations:</w:t>
+      </w:r>
+    </w:p>
+    <w:p>
+      <w:pPr>
+        <w:rPr>
+          <w:b/>
+          <w:bCs/>
+        </w:rPr>
+      </w:pPr>
+      <w:r>
+        <w:rPr>
+          <w:b/>
+          <w:bCs/>
+        </w:rPr>
+        <w:t>Results and Comparisons with FF, BF and WF:</w:t>
+      </w:r>
+    </w:p>
+    <w:p>
+      <w:pPr>
+        <w:rPr>
+          <w:b/>
+          <w:bCs/>
+        </w:rPr>
+      </w:pPr>
+      <w:r>
+        <w:rPr>
+          <w:b/>
+          <w:bCs/>
+        </w:rPr>
+        <w:t xml:space="preserve">Pro’s and </w:t>
+      </w:r>
+      <w:proofErr w:type="spellStart"/>
+      <w:r>
+        <w:rPr>
+          <w:b/>
+          <w:bCs/>
+        </w:rPr>
+        <w:t>Con’s</w:t>
+      </w:r>
+      <w:proofErr w:type="spellEnd"/>
+      <w:r>
+        <w:rPr>
+          <w:b/>
+          <w:bCs/>
+        </w:rPr>
+        <w:t xml:space="preserve"> of my algorithm:</w:t>
+      </w:r>
+    </w:p>
     <w:p/>
     <w:p/>
     <w:p/>
@@ -496,7 +1685,6 @@
         <w:pStyle w:val="Heading1"/>
       </w:pPr>
       <w:r>
-        <w:lastRenderedPageBreak/>
         <w:t>Conclusion</w:t>
       </w:r>
     </w:p>
@@ -542,14 +1730,14 @@
     </w:p>
     <w:p>
       <w:r>
-        <w:t xml:space="preserve">https://github.com/maxiebaddie/COMP3100-Group40 </w:t>
+        <w:t>https://en.wikipedia.org/wiki/Scheduling_(computing)</w:t>
       </w:r>
     </w:p>
     <w:sectPr>
-      <w:headerReference w:type="default" r:id="rId7"/>
-      <w:footerReference w:type="default" r:id="rId8"/>
-      <w:headerReference w:type="first" r:id="rId9"/>
-      <w:footerReference w:type="first" r:id="rId10"/>
+      <w:headerReference w:type="default" r:id="rId14"/>
+      <w:footerReference w:type="default" r:id="rId15"/>
+      <w:headerReference w:type="first" r:id="rId16"/>
+      <w:footerReference w:type="first" r:id="rId17"/>
       <w:pgSz w:w="12240" w:h="15840"/>
       <w:pgMar w:top="1440" w:right="1440" w:bottom="1440" w:left="1440" w:header="0" w:footer="720" w:gutter="0"/>
       <w:pgNumType w:start="1"/>
@@ -871,6 +2059,127 @@
     </w:pPr>
   </w:p>
 </w:hdr>
+</file>
+
+<file path=word/numbering.xml><?xml version="1.0" encoding="utf-8"?>
+<w:numbering xmlns:wpc="http://schemas.microsoft.com/office/word/2010/wordprocessingCanvas" xmlns:cx="http://schemas.microsoft.com/office/drawing/2014/chartex" xmlns:cx1="http://schemas.microsoft.com/office/drawing/2015/9/8/chartex" xmlns:cx2="http://schemas.microsoft.com/office/drawing/2015/10/21/chartex" xmlns:cx3="http://schemas.microsoft.com/office/drawing/2016/5/9/chartex" xmlns:cx4="http://schemas.microsoft.com/office/drawing/2016/5/10/chartex" xmlns:cx5="http://schemas.microsoft.com/office/drawing/2016/5/11/chartex" xmlns:cx6="http://schemas.microsoft.com/office/drawing/2016/5/12/chartex" xmlns:cx7="http://schemas.microsoft.com/office/drawing/2016/5/13/chartex" xmlns:cx8="http://schemas.microsoft.com/office/drawing/2016/5/14/chartex" xmlns:mc="http://schemas.openxmlformats.org/markup-compatibility/2006" xmlns:aink="http://schemas.microsoft.com/office/drawing/2016/ink" xmlns:am3d="http://schemas.microsoft.com/office/drawing/2017/model3d" xmlns:o="urn:schemas-microsoft-com:office:office" xmlns:r="http://schemas.openxmlformats.org/officeDocument/2006/relationships" xmlns:m="http://schemas.openxmlformats.org/officeDocument/2006/math" xmlns:v="urn:schemas-microsoft-com:vml" xmlns:wp14="http://schemas.microsoft.com/office/word/2010/wordprocessingDrawing" xmlns:wp="http://schemas.openxmlformats.org/drawingml/2006/wordprocessingDrawing" xmlns:w10="urn:schemas-microsoft-com:office:word" xmlns:w="http://schemas.openxmlformats.org/wordprocessingml/2006/main" xmlns:w14="http://schemas.microsoft.com/office/word/2010/wordml" xmlns:w15="http://schemas.microsoft.com/office/word/2012/wordml" xmlns:w16cex="http://schemas.microsoft.com/office/word/2018/wordml/cex" xmlns:w16cid="http://schemas.microsoft.com/office/word/2016/wordml/cid" xmlns:w16="http://schemas.microsoft.com/office/word/2018/wordml" xmlns:w16se="http://schemas.microsoft.com/office/word/2015/wordml/symex" xmlns:wpg="http://schemas.microsoft.com/office/word/2010/wordprocessingGroup" xmlns:wpi="http://schemas.microsoft.com/office/word/2010/wordprocessingInk" xmlns:wne="http://schemas.microsoft.com/office/word/2006/wordml" xmlns:wps="http://schemas.microsoft.com/office/word/2010/wordprocessingShape" mc:Ignorable="w14 w15 w16se w16cid w16 w16cex wp14">
+  <w:abstractNum w:abstractNumId="0" w15:restartNumberingAfterBreak="0">
+    <w:nsid w:val="05BB14A0"/>
+    <w:multiLevelType w:val="hybridMultilevel"/>
+    <w:tmpl w:val="00D4326E"/>
+    <w:lvl w:ilvl="0" w:tplc="0C090001">
+      <w:start w:val="1"/>
+      <w:numFmt w:val="bullet"/>
+      <w:lvlText w:val=""/>
+      <w:lvlJc w:val="left"/>
+      <w:pPr>
+        <w:ind w:left="705" w:hanging="360"/>
+      </w:pPr>
+      <w:rPr>
+        <w:rFonts w:ascii="Symbol" w:hAnsi="Symbol" w:hint="default"/>
+      </w:rPr>
+    </w:lvl>
+    <w:lvl w:ilvl="1" w:tplc="0C090003" w:tentative="1">
+      <w:start w:val="1"/>
+      <w:numFmt w:val="bullet"/>
+      <w:lvlText w:val="o"/>
+      <w:lvlJc w:val="left"/>
+      <w:pPr>
+        <w:ind w:left="1425" w:hanging="360"/>
+      </w:pPr>
+      <w:rPr>
+        <w:rFonts w:ascii="Courier New" w:hAnsi="Courier New" w:cs="Courier New" w:hint="default"/>
+      </w:rPr>
+    </w:lvl>
+    <w:lvl w:ilvl="2" w:tplc="0C090005" w:tentative="1">
+      <w:start w:val="1"/>
+      <w:numFmt w:val="bullet"/>
+      <w:lvlText w:val=""/>
+      <w:lvlJc w:val="left"/>
+      <w:pPr>
+        <w:ind w:left="2145" w:hanging="360"/>
+      </w:pPr>
+      <w:rPr>
+        <w:rFonts w:ascii="Wingdings" w:hAnsi="Wingdings" w:hint="default"/>
+      </w:rPr>
+    </w:lvl>
+    <w:lvl w:ilvl="3" w:tplc="0C090001" w:tentative="1">
+      <w:start w:val="1"/>
+      <w:numFmt w:val="bullet"/>
+      <w:lvlText w:val=""/>
+      <w:lvlJc w:val="left"/>
+      <w:pPr>
+        <w:ind w:left="2865" w:hanging="360"/>
+      </w:pPr>
+      <w:rPr>
+        <w:rFonts w:ascii="Symbol" w:hAnsi="Symbol" w:hint="default"/>
+      </w:rPr>
+    </w:lvl>
+    <w:lvl w:ilvl="4" w:tplc="0C090003" w:tentative="1">
+      <w:start w:val="1"/>
+      <w:numFmt w:val="bullet"/>
+      <w:lvlText w:val="o"/>
+      <w:lvlJc w:val="left"/>
+      <w:pPr>
+        <w:ind w:left="3585" w:hanging="360"/>
+      </w:pPr>
+      <w:rPr>
+        <w:rFonts w:ascii="Courier New" w:hAnsi="Courier New" w:cs="Courier New" w:hint="default"/>
+      </w:rPr>
+    </w:lvl>
+    <w:lvl w:ilvl="5" w:tplc="0C090005" w:tentative="1">
+      <w:start w:val="1"/>
+      <w:numFmt w:val="bullet"/>
+      <w:lvlText w:val=""/>
+      <w:lvlJc w:val="left"/>
+      <w:pPr>
+        <w:ind w:left="4305" w:hanging="360"/>
+      </w:pPr>
+      <w:rPr>
+        <w:rFonts w:ascii="Wingdings" w:hAnsi="Wingdings" w:hint="default"/>
+      </w:rPr>
+    </w:lvl>
+    <w:lvl w:ilvl="6" w:tplc="0C090001" w:tentative="1">
+      <w:start w:val="1"/>
+      <w:numFmt w:val="bullet"/>
+      <w:lvlText w:val=""/>
+      <w:lvlJc w:val="left"/>
+      <w:pPr>
+        <w:ind w:left="5025" w:hanging="360"/>
+      </w:pPr>
+      <w:rPr>
+        <w:rFonts w:ascii="Symbol" w:hAnsi="Symbol" w:hint="default"/>
+      </w:rPr>
+    </w:lvl>
+    <w:lvl w:ilvl="7" w:tplc="0C090003" w:tentative="1">
+      <w:start w:val="1"/>
+      <w:numFmt w:val="bullet"/>
+      <w:lvlText w:val="o"/>
+      <w:lvlJc w:val="left"/>
+      <w:pPr>
+        <w:ind w:left="5745" w:hanging="360"/>
+      </w:pPr>
+      <w:rPr>
+        <w:rFonts w:ascii="Courier New" w:hAnsi="Courier New" w:cs="Courier New" w:hint="default"/>
+      </w:rPr>
+    </w:lvl>
+    <w:lvl w:ilvl="8" w:tplc="0C090005" w:tentative="1">
+      <w:start w:val="1"/>
+      <w:numFmt w:val="bullet"/>
+      <w:lvlText w:val=""/>
+      <w:lvlJc w:val="left"/>
+      <w:pPr>
+        <w:ind w:left="6465" w:hanging="360"/>
+      </w:pPr>
+      <w:rPr>
+        <w:rFonts w:ascii="Wingdings" w:hAnsi="Wingdings" w:hint="default"/>
+      </w:rPr>
+    </w:lvl>
+  </w:abstractNum>
+  <w:num w:numId="1">
+    <w:abstractNumId w:val="0"/>
+  </w:num>
+</w:numbering>
 </file>
 
 <file path=word/styles.xml><?xml version="1.0" encoding="utf-8"?>
@@ -1469,6 +2778,17 @@
       </w:tblCellMar>
     </w:tblPr>
   </w:style>
+  <w:style w:type="paragraph" w:styleId="ListParagraph">
+    <w:name w:val="List Paragraph"/>
+    <w:basedOn w:val="Normal"/>
+    <w:uiPriority w:val="34"/>
+    <w:qFormat/>
+    <w:rsid w:val="00614AC5"/>
+    <w:pPr>
+      <w:ind w:left="720"/>
+      <w:contextualSpacing/>
+    </w:pPr>
+  </w:style>
 </w:styles>
 </file>
 

</xml_diff>